<commit_message>
ReadMe Updated with Score Description
</commit_message>
<xml_diff>
--- a/Read Me.docx
+++ b/Read Me.docx
@@ -11,7 +11,6 @@
           <w:szCs w:val="32"/>
         </w:rPr>
       </w:pPr>
-      <w:bookmarkStart w:id="0" w:name="_GoBack"/>
       <w:r>
         <w:rPr>
           <w:b/>
@@ -92,13 +91,8 @@
           <w:numId w:val="2"/>
         </w:numPr>
       </w:pPr>
-      <w:proofErr w:type="spellStart"/>
-      <w:r>
-        <w:t>Opensecrets</w:t>
-      </w:r>
-      <w:proofErr w:type="spellEnd"/>
-      <w:r>
-        <w:t xml:space="preserve"> APIs</w:t>
+      <w:r>
+        <w:t>Opensecrets APIs</w:t>
       </w:r>
     </w:p>
     <w:p>
@@ -109,13 +103,8 @@
           <w:numId w:val="2"/>
         </w:numPr>
       </w:pPr>
-      <w:proofErr w:type="spellStart"/>
-      <w:r>
-        <w:t>Opensecrets</w:t>
-      </w:r>
-      <w:proofErr w:type="spellEnd"/>
-      <w:r>
-        <w:t xml:space="preserve"> scraper</w:t>
+      <w:r>
+        <w:t>Opensecrets scraper</w:t>
       </w:r>
     </w:p>
     <w:p>
@@ -138,13 +127,8 @@
           <w:numId w:val="2"/>
         </w:numPr>
       </w:pPr>
-      <w:proofErr w:type="spellStart"/>
-      <w:r>
-        <w:t>Quandl</w:t>
-      </w:r>
-      <w:proofErr w:type="spellEnd"/>
-      <w:r>
-        <w:t xml:space="preserve"> API</w:t>
+      <w:r>
+        <w:t>Quandl API</w:t>
       </w:r>
     </w:p>
     <w:p>
@@ -195,13 +179,8 @@
           <w:numId w:val="2"/>
         </w:numPr>
       </w:pPr>
-      <w:proofErr w:type="spellStart"/>
-      <w:r>
-        <w:t>Opensecrets</w:t>
-      </w:r>
-      <w:proofErr w:type="spellEnd"/>
-      <w:r>
-        <w:t xml:space="preserve"> API data</w:t>
+      <w:r>
+        <w:t>Opensecrets API data</w:t>
       </w:r>
     </w:p>
     <w:p>
@@ -212,13 +191,8 @@
           <w:numId w:val="2"/>
         </w:numPr>
       </w:pPr>
-      <w:proofErr w:type="spellStart"/>
-      <w:r>
-        <w:t>Opensecrets</w:t>
-      </w:r>
-      <w:proofErr w:type="spellEnd"/>
-      <w:r>
-        <w:t xml:space="preserve"> scraped data</w:t>
+      <w:r>
+        <w:t>Opensecrets scraped data</w:t>
       </w:r>
     </w:p>
     <w:p>
@@ -452,6 +426,18 @@
       <w:pPr>
         <w:pStyle w:val="ListParagraph"/>
         <w:numPr>
+          <w:ilvl w:val="2"/>
+          <w:numId w:val="2"/>
+        </w:numPr>
+      </w:pPr>
+      <w:r>
+        <w:t>Script analyzed</w:t>
+      </w:r>
+    </w:p>
+    <w:p>
+      <w:pPr>
+        <w:pStyle w:val="ListParagraph"/>
+        <w:numPr>
           <w:ilvl w:val="1"/>
           <w:numId w:val="2"/>
         </w:numPr>
@@ -465,6 +451,106 @@
         </w:rPr>
         <w:t>Cleanliness Score Results</w:t>
       </w:r>
+    </w:p>
+    <w:p>
+      <w:pPr>
+        <w:pStyle w:val="ListParagraph"/>
+        <w:numPr>
+          <w:ilvl w:val="2"/>
+          <w:numId w:val="2"/>
+        </w:numPr>
+      </w:pPr>
+      <w:r>
+        <w:rPr>
+          <w:b/>
+        </w:rPr>
+        <w:t xml:space="preserve">Factor one: </w:t>
+      </w:r>
+      <w:r>
+        <w:t>Outliers, per any numbered values 3 standard deviations from the mean were counted as outliers and the percentage was calculated</w:t>
+      </w:r>
+      <w:r>
+        <w:t xml:space="preserve"> by feature. The outliers percentages were averaged for the data source score</w:t>
+      </w:r>
+    </w:p>
+    <w:p>
+      <w:pPr>
+        <w:pStyle w:val="ListParagraph"/>
+        <w:numPr>
+          <w:ilvl w:val="2"/>
+          <w:numId w:val="2"/>
+        </w:numPr>
+      </w:pPr>
+      <w:r>
+        <w:rPr>
+          <w:b/>
+        </w:rPr>
+        <w:t>Factor two:</w:t>
+      </w:r>
+      <w:r>
+        <w:t xml:space="preserve"> Missing Data</w:t>
+      </w:r>
+    </w:p>
+    <w:p>
+      <w:pPr>
+        <w:pStyle w:val="ListParagraph"/>
+        <w:numPr>
+          <w:ilvl w:val="3"/>
+          <w:numId w:val="2"/>
+        </w:numPr>
+      </w:pPr>
+      <w:r>
+        <w:rPr>
+          <w:b/>
+        </w:rPr>
+        <w:t>2.</w:t>
+      </w:r>
+      <w:r>
+        <w:t>1. if there was no data in a column cell it was counted</w:t>
+      </w:r>
+    </w:p>
+    <w:p>
+      <w:pPr>
+        <w:pStyle w:val="ListParagraph"/>
+        <w:numPr>
+          <w:ilvl w:val="3"/>
+          <w:numId w:val="2"/>
+        </w:numPr>
+      </w:pPr>
+      <w:r>
+        <w:rPr>
+          <w:b/>
+        </w:rPr>
+        <w:t>2.</w:t>
+      </w:r>
+      <w:r>
+        <w:t>2 for strings, if the number of capital letters didn't match the numbers words that was also counted and percentage was calculated combined with empty cells</w:t>
+      </w:r>
+    </w:p>
+    <w:p>
+      <w:pPr>
+        <w:pStyle w:val="ListParagraph"/>
+        <w:numPr>
+          <w:ilvl w:val="2"/>
+          <w:numId w:val="2"/>
+        </w:numPr>
+      </w:pPr>
+      <w:r>
+        <w:t xml:space="preserve">The Missing </w:t>
+      </w:r>
+      <w:r>
+        <w:t xml:space="preserve">data </w:t>
+      </w:r>
+      <w:r>
+        <w:t>percentages were averaged for the data source score</w:t>
+      </w:r>
+      <w:bookmarkStart w:id="0" w:name="_GoBack"/>
+      <w:bookmarkEnd w:id="0"/>
+    </w:p>
+    <w:p>
+      <w:pPr>
+        <w:ind w:left="2160"/>
+      </w:pPr>
     </w:p>
     <w:p>
       <w:pPr>
@@ -505,27 +591,14 @@
         <w:rPr>
           <w:b/>
         </w:rPr>
+        <w:lastRenderedPageBreak/>
         <w:t>Project Description.docx</w:t>
       </w:r>
       <w:r>
         <w:rPr>
           <w:b/>
         </w:rPr>
-        <w:t xml:space="preserve"> (not on </w:t>
-      </w:r>
-      <w:proofErr w:type="spellStart"/>
-      <w:r>
-        <w:rPr>
-          <w:b/>
-        </w:rPr>
-        <w:t>github</w:t>
-      </w:r>
-      <w:proofErr w:type="spellEnd"/>
-      <w:r>
-        <w:rPr>
-          <w:b/>
-        </w:rPr>
-        <w:t xml:space="preserve"> yet)</w:t>
+        <w:t xml:space="preserve"> (not on github yet)</w:t>
       </w:r>
       <w:r>
         <w:rPr>
@@ -551,31 +624,14 @@
           <w:b/>
         </w:rPr>
       </w:pPr>
-      <w:proofErr w:type="spellStart"/>
-      <w:r>
-        <w:rPr>
-          <w:b/>
-        </w:rPr>
-        <w:t>Opensecrets</w:t>
-      </w:r>
-      <w:proofErr w:type="spellEnd"/>
-      <w:r>
-        <w:rPr>
-          <w:b/>
-        </w:rPr>
-        <w:t xml:space="preserve"> API.py: </w:t>
-      </w:r>
-      <w:r>
-        <w:t>T</w:t>
-      </w:r>
-      <w:r>
-        <w:t>his script</w:t>
-      </w:r>
-      <w:r>
-        <w:t xml:space="preserve"> obtains</w:t>
-      </w:r>
-      <w:r>
-        <w:t xml:space="preserve"> data</w:t>
+      <w:r>
+        <w:rPr>
+          <w:b/>
+        </w:rPr>
+        <w:t xml:space="preserve">Opensecrets API.py: </w:t>
+      </w:r>
+      <w:r>
+        <w:t>This script obtains data</w:t>
       </w:r>
       <w:r>
         <w:t xml:space="preserve"> on political contributions by industry for 2012 and 2014, for general election</w:t>
@@ -584,23 +640,7 @@
         <w:t xml:space="preserve"> </w:t>
       </w:r>
       <w:r>
-        <w:t xml:space="preserve">winners, from Opensecrets.org, using the </w:t>
-      </w:r>
-      <w:proofErr w:type="spellStart"/>
-      <w:r>
-        <w:t>getLegislators</w:t>
-      </w:r>
-      <w:proofErr w:type="spellEnd"/>
-      <w:r>
-        <w:t xml:space="preserve"> and </w:t>
-      </w:r>
-      <w:proofErr w:type="spellStart"/>
-      <w:r>
-        <w:t>candIndustry</w:t>
-      </w:r>
-      <w:proofErr w:type="spellEnd"/>
-      <w:r>
-        <w:t xml:space="preserve"> APIs.</w:t>
+        <w:t>winners, from Opensecrets.org, using the getLegislators and candIndustry APIs.</w:t>
       </w:r>
     </w:p>
     <w:p>
@@ -693,7 +733,6 @@
         <w:rPr>
           <w:b/>
         </w:rPr>
-        <w:lastRenderedPageBreak/>
         <w:t>Contributions by Industry 2012-2014.csv</w:t>
       </w:r>
       <w:r>
@@ -706,15 +745,7 @@
         <w:t>2012 and 2014 political contributions by industry</w:t>
       </w:r>
       <w:r>
-        <w:t xml:space="preserve">. Output of </w:t>
-      </w:r>
-      <w:proofErr w:type="spellStart"/>
-      <w:r>
-        <w:t>Opensecrets</w:t>
-      </w:r>
-      <w:proofErr w:type="spellEnd"/>
-      <w:r>
-        <w:t xml:space="preserve"> API.py.</w:t>
+        <w:t>. Output of Opensecrets API.py.</w:t>
       </w:r>
     </w:p>
     <w:p>
@@ -741,13 +772,7 @@
         <w:t xml:space="preserve">: </w:t>
       </w:r>
       <w:r>
-        <w:t>P</w:t>
-      </w:r>
-      <w:r>
-        <w:t>olitical contributions by industry for 2004-2010 general election winners and losers and for 2012-2014 general election losers</w:t>
-      </w:r>
-      <w:r>
-        <w:t>. Output of ScrapeOpenSecrets.py</w:t>
+        <w:t>Political contributions by industry for 2004-2010 general election winners and losers and for 2012-2014 general election losers. Output of ScrapeOpenSecrets.py</w:t>
       </w:r>
     </w:p>
     <w:p>
@@ -765,21 +790,7 @@
         <w:rPr>
           <w:b/>
         </w:rPr>
-        <w:t xml:space="preserve">FinancialData.zip (not on </w:t>
-      </w:r>
-      <w:proofErr w:type="spellStart"/>
-      <w:r>
-        <w:rPr>
-          <w:b/>
-        </w:rPr>
-        <w:t>github</w:t>
-      </w:r>
-      <w:proofErr w:type="spellEnd"/>
-      <w:r>
-        <w:rPr>
-          <w:b/>
-        </w:rPr>
-        <w:t xml:space="preserve"> yet): </w:t>
+        <w:t xml:space="preserve">FinancialData.zip (not on github yet): </w:t>
       </w:r>
       <w:r>
         <w:t>Daily data from DJIA, S&amp;P 500, and sector-specific indices, 2004-2014. Outputs of Project 1 Financial Historical Data.py, in addition to separately downloaded sector-specific index data.</w:t>
@@ -958,7 +969,6 @@
         </w:rPr>
       </w:pPr>
     </w:p>
-    <w:bookmarkEnd w:id="0"/>
     <w:sectPr>
       <w:pgSz w:w="12240" w:h="15840"/>
       <w:pgMar w:top="1440" w:right="1440" w:bottom="1440" w:left="1440" w:header="720" w:footer="720" w:gutter="0"/>

</xml_diff>

<commit_message>
Cleaning Script works perfectly and scoring all files
</commit_message>
<xml_diff>
--- a/Read Me.docx
+++ b/Read Me.docx
@@ -536,16 +536,20 @@
         </w:numPr>
       </w:pPr>
       <w:r>
-        <w:t xml:space="preserve">The Missing </w:t>
-      </w:r>
-      <w:r>
-        <w:t xml:space="preserve">data </w:t>
-      </w:r>
-      <w:r>
-        <w:t>percentages were averaged for the data source score</w:t>
-      </w:r>
-      <w:bookmarkStart w:id="0" w:name="_GoBack"/>
-      <w:bookmarkEnd w:id="0"/>
+        <w:t>The Missing data percentages were averaged for the data source score</w:t>
+      </w:r>
+    </w:p>
+    <w:p>
+      <w:pPr>
+        <w:pStyle w:val="ListParagraph"/>
+        <w:numPr>
+          <w:ilvl w:val="1"/>
+          <w:numId w:val="2"/>
+        </w:numPr>
+      </w:pPr>
+      <w:r>
+        <w:t>Both Factors were averaged and then subtracted from 1. The higher the score, the cleaner the data</w:t>
+      </w:r>
     </w:p>
     <w:p>
       <w:pPr>
@@ -576,6 +580,7 @@
           <w:szCs w:val="28"/>
           <w:u w:val="single"/>
         </w:rPr>
+        <w:lastRenderedPageBreak/>
         <w:t>List of Files:</w:t>
       </w:r>
     </w:p>
@@ -591,7 +596,6 @@
         <w:rPr>
           <w:b/>
         </w:rPr>
-        <w:lastRenderedPageBreak/>
         <w:t>Project Description.docx</w:t>
       </w:r>
       <w:r>
@@ -843,6 +847,38 @@
       <w:r>
         <w:t>2014 general election results. Output of GetNYTimes2014ELectionResults.py</w:t>
       </w:r>
+      <w:r>
+        <w:t>.</w:t>
+      </w:r>
+    </w:p>
+    <w:p>
+      <w:pPr>
+        <w:pStyle w:val="ListParagraph"/>
+        <w:numPr>
+          <w:ilvl w:val="0"/>
+          <w:numId w:val="3"/>
+        </w:numPr>
+        <w:rPr>
+          <w:b/>
+        </w:rPr>
+      </w:pPr>
+      <w:r>
+        <w:rPr>
+          <w:b/>
+        </w:rPr>
+        <w:t xml:space="preserve">nytimesTemps.csv = </w:t>
+      </w:r>
+      <w:r>
+        <w:t xml:space="preserve">due to format issues, it had to be converted </w:t>
+      </w:r>
+      <w:r>
+        <w:t>in order to better process</w:t>
+      </w:r>
+      <w:r>
+        <w:t xml:space="preserve"> through the cleanliness script</w:t>
+      </w:r>
+      <w:bookmarkStart w:id="0" w:name="_GoBack"/>
+      <w:bookmarkEnd w:id="0"/>
       <w:r>
         <w:t>.</w:t>
       </w:r>

</xml_diff>